<commit_message>
Adding Weekly Report 5 and our Preliminary Project Selection
</commit_message>
<xml_diff>
--- a/Weekly Reports/2019-10-05 Preliminary Project Selection.docx
+++ b/Weekly Reports/2019-10-05 Preliminary Project Selection.docx
@@ -5,23 +5,21 @@
     <w:p>
       <w:pPr>
         <w:pStyle w:val="NormalWeb"/>
-      </w:pPr>
-      <w:r>
+        <w:jc w:val="center"/>
         <w:rPr>
           <w:b/>
           <w:bCs/>
         </w:rPr>
-        <w:t>Team: </w:t>
-      </w:r>
-      <w:r>
-        <w:t> </w:t>
-      </w:r>
-      <w:r>
-        <w:t>Milky Way Solutions</w:t>
-      </w:r>
-      <w:r>
-        <w:t xml:space="preserve"> (MWS)</w:t>
-      </w:r>
+      </w:pPr>
+      <w:r>
+        <w:rPr>
+          <w:b/>
+          <w:bCs/>
+        </w:rPr>
+        <w:t>Preliminary Project Selection</w:t>
+      </w:r>
+      <w:bookmarkStart w:id="0" w:name="_GoBack"/>
+      <w:bookmarkEnd w:id="0"/>
     </w:p>
     <w:p>
       <w:pPr>
@@ -32,56 +30,16 @@
           <w:b/>
           <w:bCs/>
         </w:rPr>
-        <w:t xml:space="preserve">Project Name: </w:t>
-      </w:r>
-      <w:r>
-        <w:rPr>
-          <w:i/>
-          <w:iCs/>
-        </w:rPr>
-        <w:t>Ion Chamber Calibration Device</w:t>
-      </w:r>
-      <w:r>
-        <w:rPr>
-          <w:i/>
-          <w:iCs/>
-        </w:rPr>
-        <w:t xml:space="preserve"> </w:t>
-      </w:r>
-      <w:r>
-        <w:rPr>
-          <w:i/>
-          <w:iCs/>
-        </w:rPr>
-        <w:t>(</w:t>
-      </w:r>
-      <w:r>
-        <w:rPr>
-          <w:i/>
-          <w:iCs/>
-        </w:rPr>
-        <w:t>“</w:t>
-      </w:r>
-      <w:r>
-        <w:rPr>
-          <w:i/>
-          <w:iCs/>
-        </w:rPr>
-        <w:t>CC</w:t>
-      </w:r>
-      <w:r>
-        <w:rPr>
-          <w:i/>
-          <w:iCs/>
-        </w:rPr>
-        <w:t>”</w:t>
-      </w:r>
-      <w:r>
-        <w:rPr>
-          <w:i/>
-          <w:iCs/>
-        </w:rPr>
-        <w:t xml:space="preserve"> for Chamber Calibrator)</w:t>
+        <w:t>Team: </w:t>
+      </w:r>
+      <w:r>
+        <w:t> </w:t>
+      </w:r>
+      <w:r>
+        <w:t>Milky Way Solutions</w:t>
+      </w:r>
+      <w:r>
+        <w:t xml:space="preserve"> (MWS)</w:t>
       </w:r>
     </w:p>
     <w:p>
@@ -93,46 +51,56 @@
           <w:b/>
           <w:bCs/>
         </w:rPr>
-        <w:t xml:space="preserve">Project Client:  </w:t>
+        <w:t xml:space="preserve">Project Name: </w:t>
       </w:r>
       <w:r>
         <w:rPr>
           <w:i/>
           <w:iCs/>
         </w:rPr>
-        <w:t xml:space="preserve">Dr. Hans </w:t>
-      </w:r>
-      <w:proofErr w:type="spellStart"/>
+        <w:t>Ion Chamber Calibration Device</w:t>
+      </w:r>
       <w:r>
         <w:rPr>
           <w:i/>
           <w:iCs/>
         </w:rPr>
-        <w:t>Sonke</w:t>
-      </w:r>
-      <w:proofErr w:type="spellEnd"/>
+        <w:t xml:space="preserve"> </w:t>
+      </w:r>
       <w:r>
         <w:rPr>
           <w:i/>
           <w:iCs/>
         </w:rPr>
-        <w:t xml:space="preserve"> </w:t>
-      </w:r>
-      <w:proofErr w:type="spellStart"/>
+        <w:t>(</w:t>
+      </w:r>
       <w:r>
         <w:rPr>
           <w:i/>
           <w:iCs/>
         </w:rPr>
-        <w:t>Jans</w:t>
-      </w:r>
-      <w:proofErr w:type="spellEnd"/>
+        <w:t>“</w:t>
+      </w:r>
       <w:r>
         <w:rPr>
           <w:i/>
           <w:iCs/>
         </w:rPr>
-        <w:t xml:space="preserve"> – Cross Cancer Institute, Dept. of Medical Physics </w:t>
+        <w:t>CC</w:t>
+      </w:r>
+      <w:r>
+        <w:rPr>
+          <w:i/>
+          <w:iCs/>
+        </w:rPr>
+        <w:t>”</w:t>
+      </w:r>
+      <w:r>
+        <w:rPr>
+          <w:i/>
+          <w:iCs/>
+        </w:rPr>
+        <w:t xml:space="preserve"> for Chamber Calibrator)</w:t>
       </w:r>
     </w:p>
     <w:p>
@@ -144,13 +112,32 @@
           <w:b/>
           <w:bCs/>
         </w:rPr>
-        <w:t>Brief description of project</w:t>
-      </w:r>
+        <w:t xml:space="preserve">Project Client:  </w:t>
+      </w:r>
+      <w:r>
+        <w:rPr>
+          <w:i/>
+          <w:iCs/>
+        </w:rPr>
+        <w:t xml:space="preserve">Dr. Hans Sonke Jans – Cross Cancer Institute, Dept. of Medical Physics </w:t>
+      </w:r>
+    </w:p>
+    <w:p>
+      <w:pPr>
+        <w:pStyle w:val="NormalWeb"/>
+      </w:pPr>
       <w:r>
         <w:rPr>
           <w:b/>
           <w:bCs/>
         </w:rPr>
+        <w:t>Brief description of project</w:t>
+      </w:r>
+      <w:r>
+        <w:rPr>
+          <w:b/>
+          <w:bCs/>
+        </w:rPr>
         <w:t xml:space="preserve">: </w:t>
       </w:r>
       <w:r>
@@ -202,12 +189,7 @@
         <w:t xml:space="preserve">, </w:t>
       </w:r>
       <w:r>
-        <w:t xml:space="preserve">and </w:t>
-      </w:r>
-      <w:bookmarkStart w:id="0" w:name="_GoBack"/>
-      <w:bookmarkEnd w:id="0"/>
-      <w:r>
-        <w:t>facilitating</w:t>
+        <w:t>and facilitating</w:t>
       </w:r>
       <w:r>
         <w:t xml:space="preserve"> the administration </w:t>

</xml_diff>